<commit_message>
Assignment 1 - Released
</commit_message>
<xml_diff>
--- a/A1/Assignment 1.docx
+++ b/A1/Assignment 1.docx
@@ -5102,7 +5102,18 @@
           <w:szCs w:val="24"/>
           <w:lang w:eastAsia="en-CA"/>
         </w:rPr>
-        <w:t xml:space="preserve"> file</w:t>
+        <w:t xml:space="preserve">, and </w:t>
+      </w:r>
+      <w:r>
+        <w:rPr>
+          <w:rFonts w:eastAsia="Times New Roman" w:cstheme="minorHAnsi"/>
+          <w:b/>
+          <w:bCs/>
+          <w:color w:val="0070C0"/>
+          <w:szCs w:val="24"/>
+          <w:lang w:eastAsia="en-CA"/>
+        </w:rPr>
+        <w:t>reflect.txt</w:t>
       </w:r>
       <w:r>
         <w:rPr>
@@ -5111,7 +5122,7 @@
           <w:szCs w:val="24"/>
           <w:lang w:eastAsia="en-CA"/>
         </w:rPr>
-        <w:t>s</w:t>
+        <w:t xml:space="preserve"> files</w:t>
       </w:r>
       <w:r>
         <w:rPr>
@@ -5120,7 +5131,18 @@
           <w:szCs w:val="24"/>
           <w:lang w:eastAsia="en-CA"/>
         </w:rPr>
-        <w:t xml:space="preserve"> to your matrix account. Compile your code as follows:</w:t>
+        <w:t xml:space="preserve"> </w:t>
+      </w:r>
+      <w:bookmarkStart w:id="0" w:name="_GoBack"/>
+      <w:bookmarkEnd w:id="0"/>
+      <w:r>
+        <w:rPr>
+          <w:rFonts w:eastAsia="Times New Roman" w:cstheme="minorHAnsi"/>
+          <w:color w:val="000000"/>
+          <w:szCs w:val="24"/>
+          <w:lang w:eastAsia="en-CA"/>
+        </w:rPr>
+        <w:t>to your matrix account. Compile your code as follows:</w:t>
       </w:r>
     </w:p>
     <w:p>
@@ -5474,7 +5496,7 @@
           <w:color w:val="FF0000"/>
         </w:rPr>
       </w:pPr>
-      <w:bookmarkStart w:id="0" w:name="OLE_LINK1"/>
+      <w:bookmarkStart w:id="1" w:name="OLE_LINK1"/>
       <w:r>
         <w:rPr>
           <w:b/>
@@ -5541,7 +5563,7 @@
         </w:rPr>
         <w:t>.</w:t>
       </w:r>
-      <w:bookmarkEnd w:id="0"/>
+      <w:bookmarkEnd w:id="1"/>
     </w:p>
     <w:p>
       <w:r>
@@ -8469,8 +8491,6 @@
         </w:rPr>
         <w:t>00</w:t>
       </w:r>
-      <w:bookmarkStart w:id="1" w:name="_GoBack"/>
-      <w:bookmarkEnd w:id="1"/>
       <w:r>
         <w:rPr>
           <w:rFonts w:ascii="Courier New" w:eastAsia="Times New Roman" w:hAnsi="Courier New" w:cs="Courier New"/>
@@ -10287,7 +10307,7 @@
 </file>
 
 <file path=customXml/itemProps1.xml><?xml version="1.0" encoding="utf-8"?>
-<ds:datastoreItem xmlns:ds="http://schemas.openxmlformats.org/officeDocument/2006/customXml" ds:itemID="{59C2948F-B7EC-4CD6-A410-277185CB03DF}">
+<ds:datastoreItem xmlns:ds="http://schemas.openxmlformats.org/officeDocument/2006/customXml" ds:itemID="{29E2A787-ADBA-4617-89DC-952BA5DD3668}">
   <ds:schemaRefs>
     <ds:schemaRef ds:uri="http://schemas.openxmlformats.org/officeDocument/2006/bibliography"/>
   </ds:schemaRefs>

</xml_diff>

<commit_message>
Assignment 1: Spelling Correction MS4 Output
</commit_message>
<xml_diff>
--- a/A1/Assignment 1.docx
+++ b/A1/Assignment 1.docx
@@ -65,12 +65,7 @@
         <w:t>)</w:t>
       </w:r>
       <w:r>
-        <w:t xml:space="preserve"> assignments this </w:t>
-      </w:r>
-      <w:bookmarkStart w:id="0" w:name="_GoBack"/>
-      <w:bookmarkEnd w:id="0"/>
-      <w:r>
-        <w:t>semester will revolve around building a Contact system that is searchable and efficient.</w:t>
+        <w:t xml:space="preserve"> assignments this semester will revolve around building a Contact system that is searchable and efficient.</w:t>
       </w:r>
     </w:p>
     <w:p>
@@ -5490,7 +5485,7 @@
           <w:color w:val="FF0000"/>
         </w:rPr>
       </w:pPr>
-      <w:bookmarkStart w:id="1" w:name="OLE_LINK1"/>
+      <w:bookmarkStart w:id="0" w:name="OLE_LINK1"/>
       <w:r>
         <w:rPr>
           <w:b/>
@@ -5557,7 +5552,7 @@
         </w:rPr>
         <w:t>.</w:t>
       </w:r>
-      <w:bookmarkEnd w:id="1"/>
+      <w:bookmarkEnd w:id="0"/>
     </w:p>
     <w:p>
       <w:r>
@@ -7588,7 +7583,7 @@
         <w:rPr>
           <w:rFonts w:ascii="Consolas" w:hAnsi="Consolas"/>
         </w:rPr>
-        <w:t xml:space="preserve">Do you want to enter an appartment number? (y or n): </w:t>
+        <w:t xml:space="preserve">Do you want to enter an apartment number? (y or n): </w:t>
       </w:r>
       <w:r>
         <w:rPr>
@@ -7609,7 +7604,15 @@
         <w:rPr>
           <w:rFonts w:ascii="Consolas" w:hAnsi="Consolas"/>
         </w:rPr>
-        <w:t xml:space="preserve">Please enter the contact's appartment number: </w:t>
+        <w:t>Please enter the contact's ap</w:t>
+      </w:r>
+      <w:bookmarkStart w:id="1" w:name="_GoBack"/>
+      <w:bookmarkEnd w:id="1"/>
+      <w:r>
+        <w:rPr>
+          <w:rFonts w:ascii="Consolas" w:hAnsi="Consolas"/>
+        </w:rPr>
+        <w:t xml:space="preserve">artment number: </w:t>
       </w:r>
       <w:r>
         <w:rPr>
@@ -10301,7 +10304,7 @@
 </file>
 
 <file path=customXml/itemProps1.xml><?xml version="1.0" encoding="utf-8"?>
-<ds:datastoreItem xmlns:ds="http://schemas.openxmlformats.org/officeDocument/2006/customXml" ds:itemID="{5C0E3DF0-EDBA-4905-87EA-72CD6890E0A6}">
+<ds:datastoreItem xmlns:ds="http://schemas.openxmlformats.org/officeDocument/2006/customXml" ds:itemID="{461D1A98-65E9-42D5-B7AF-D8834B5204BF}">
   <ds:schemaRefs>
     <ds:schemaRef ds:uri="http://schemas.openxmlformats.org/officeDocument/2006/bibliography"/>
   </ds:schemaRefs>

</xml_diff>

<commit_message>
Assignment 1: Milestone 3&4 (typo Contacts -> Contact)
</commit_message>
<xml_diff>
--- a/A1/Assignment 1.docx
+++ b/A1/Assignment 1.docx
@@ -5642,7 +5642,7 @@
         <w:rPr>
           <w:color w:val="00B0F0"/>
         </w:rPr>
-        <w:t>Contacts</w:t>
+        <w:t>Contact</w:t>
       </w:r>
       <w:r>
         <w:t xml:space="preserve">. </w:t>
@@ -5654,7 +5654,7 @@
         <w:rPr>
           <w:color w:val="00B0F0"/>
         </w:rPr>
-        <w:t xml:space="preserve">Contacts </w:t>
+        <w:t xml:space="preserve">Contact </w:t>
       </w:r>
       <w:r>
         <w:t xml:space="preserve">has three (3) data members, user-defined types </w:t>
@@ -7354,7 +7354,7 @@
         <w:rPr>
           <w:color w:val="00B0F0"/>
         </w:rPr>
-        <w:t xml:space="preserve">Contacts </w:t>
+        <w:t xml:space="preserve">Contact </w:t>
       </w:r>
       <w:r>
         <w:t xml:space="preserve">in the variable section as noted by the comments.  Similar to the code in MS2, </w:t>
@@ -7604,15 +7604,7 @@
         <w:rPr>
           <w:rFonts w:ascii="Consolas" w:hAnsi="Consolas"/>
         </w:rPr>
-        <w:t>Please enter the contact's ap</w:t>
-      </w:r>
-      <w:bookmarkStart w:id="1" w:name="_GoBack"/>
-      <w:bookmarkEnd w:id="1"/>
-      <w:r>
-        <w:rPr>
-          <w:rFonts w:ascii="Consolas" w:hAnsi="Consolas"/>
-        </w:rPr>
-        <w:t xml:space="preserve">artment number: </w:t>
+        <w:t xml:space="preserve">Please enter the contact's apartment number: </w:t>
       </w:r>
       <w:r>
         <w:rPr>
@@ -8130,8 +8122,10 @@
         <w:rPr>
           <w:color w:val="0070C0"/>
         </w:rPr>
-        <w:t>Contacts</w:t>
-      </w:r>
+        <w:t>Contact</w:t>
+      </w:r>
+      <w:bookmarkStart w:id="1" w:name="_GoBack"/>
+      <w:bookmarkEnd w:id="1"/>
       <w:r>
         <w:t>, that holds three other structs as data members.</w:t>
       </w:r>
@@ -10304,7 +10298,7 @@
 </file>
 
 <file path=customXml/itemProps1.xml><?xml version="1.0" encoding="utf-8"?>
-<ds:datastoreItem xmlns:ds="http://schemas.openxmlformats.org/officeDocument/2006/customXml" ds:itemID="{461D1A98-65E9-42D5-B7AF-D8834B5204BF}">
+<ds:datastoreItem xmlns:ds="http://schemas.openxmlformats.org/officeDocument/2006/customXml" ds:itemID="{B5554C91-E0ED-4010-B8BD-235BCA97B330}">
   <ds:schemaRefs>
     <ds:schemaRef ds:uri="http://schemas.openxmlformats.org/officeDocument/2006/bibliography"/>
   </ds:schemaRefs>

</xml_diff>